<commit_message>
Final changes to assets and walkthru
</commit_message>
<xml_diff>
--- a/NoSQL Whirlwind Walkthru.docx
+++ b/NoSQL Whirlwind Walkthru.docx
@@ -78,6 +78,51 @@
       </w:r>
       <w:r>
         <w:t>.</w:t>
+      </w:r>
+      <w:r>
+        <w:t xml:space="preserve"> =&gt; NoSQL databases without frills.</w:t>
+      </w:r>
+    </w:p>
+    <w:p>
+      <w:pPr>
+        <w:pStyle w:val="ListParagraph"/>
+        <w:numPr>
+          <w:ilvl w:val="1"/>
+          <w:numId w:val="2"/>
+        </w:numPr>
+      </w:pPr>
+      <w:r>
+        <w:t>Feels like working with C++ or lower language</w:t>
+      </w:r>
+      <w:r>
+        <w:t xml:space="preserve"> (many argument methods, weird naming, all caps)</w:t>
+      </w:r>
+    </w:p>
+    <w:p>
+      <w:pPr>
+        <w:pStyle w:val="ListParagraph"/>
+        <w:numPr>
+          <w:ilvl w:val="0"/>
+          <w:numId w:val="2"/>
+        </w:numPr>
+      </w:pPr>
+      <w:r>
+        <w:t>Poor documentation for storage engines (you’ll never find a book on this stuff)</w:t>
+      </w:r>
+      <w:r>
+        <w:t>.</w:t>
+      </w:r>
+    </w:p>
+    <w:p>
+      <w:pPr>
+        <w:pStyle w:val="ListParagraph"/>
+        <w:numPr>
+          <w:ilvl w:val="0"/>
+          <w:numId w:val="2"/>
+        </w:numPr>
+      </w:pPr>
+      <w:r>
+        <w:t xml:space="preserve">Be careful about threading issues. </w:t>
       </w:r>
     </w:p>
     <w:p>
@@ -128,6 +173,9 @@
       <w:r>
         <w:t>Spin up Redis server and client</w:t>
       </w:r>
+      <w:r>
+        <w:t>.</w:t>
+      </w:r>
     </w:p>
     <w:p>
       <w:pPr>
@@ -138,16 +186,7 @@
         </w:numPr>
       </w:pPr>
       <w:r>
-        <w:t>Walk</w:t>
-      </w:r>
-      <w:r>
-        <w:t xml:space="preserve"> thru store reviews demo</w:t>
-      </w:r>
-      <w:r>
-        <w:t xml:space="preserve"> in VS</w:t>
-      </w:r>
-      <w:r>
-        <w:t>.</w:t>
+        <w:t>Demo most basic Console app.</w:t>
       </w:r>
     </w:p>
     <w:p>
@@ -159,7 +198,7 @@
         </w:numPr>
       </w:pPr>
       <w:r>
-        <w:t>Open up Redis Desktop client to show data being added/removed</w:t>
+        <w:t>Demo the Redis Web store: The power of Redis is data structures – queues, stacks, sets.</w:t>
       </w:r>
     </w:p>
     <w:p>
@@ -171,14 +210,52 @@
         </w:numPr>
       </w:pPr>
       <w:r>
-        <w:t>Show code for Demo apps (slide: simple read/write example) =&gt; demonstrate a pattern for NoSQL usage for .NET.</w:t>
-      </w:r>
-    </w:p>
-    <w:p>
-      <w:pPr>
+        <w:t xml:space="preserve">Open up </w:t>
+      </w:r>
+      <w:proofErr w:type="spellStart"/>
+      <w:r>
+        <w:t>redis</w:t>
+      </w:r>
+      <w:proofErr w:type="spellEnd"/>
+      <w:r>
+        <w:t xml:space="preserve">-cli and type </w:t>
+      </w:r>
+      <w:r>
         <w:rPr>
           <w:b/>
         </w:rPr>
+        <w:t>monitor</w:t>
+      </w:r>
+    </w:p>
+    <w:p>
+      <w:pPr>
+        <w:pStyle w:val="ListParagraph"/>
+        <w:numPr>
+          <w:ilvl w:val="0"/>
+          <w:numId w:val="4"/>
+        </w:numPr>
+      </w:pPr>
+      <w:r>
+        <w:t>Walk</w:t>
+      </w:r>
+      <w:r>
+        <w:t xml:space="preserve"> thru store reviews demo</w:t>
+      </w:r>
+      <w:r>
+        <w:t xml:space="preserve"> in VS</w:t>
+      </w:r>
+      <w:r>
+        <w:t xml:space="preserve"> =&gt; </w:t>
+      </w:r>
+      <w:r>
+        <w:t>Demonstrate a pattern for NoSQL usage for .NET.</w:t>
+      </w:r>
+    </w:p>
+    <w:p>
+      <w:pPr>
+        <w:rPr>
+          <w:b/>
+        </w:rPr>
       </w:pPr>
     </w:p>
     <w:p>
@@ -205,6 +282,18 @@
           <w:rStyle w:val="Heading1Char"/>
         </w:rPr>
         <w:t>MongoDB</w:t>
+      </w:r>
+    </w:p>
+    <w:p>
+      <w:pPr>
+        <w:pStyle w:val="ListParagraph"/>
+        <w:numPr>
+          <w:ilvl w:val="0"/>
+          <w:numId w:val="6"/>
+        </w:numPr>
+      </w:pPr>
+      <w:r>
+        <w:t>Make sure MongoDB is started as a service</w:t>
       </w:r>
     </w:p>
     <w:p>
@@ -775,7 +864,51 @@
           <w:rFonts w:ascii="Microsoft Sans Serif" w:hAnsi="Microsoft Sans Serif" w:cs="Microsoft Sans Serif"/>
           <w:sz w:val="20"/>
         </w:rPr>
-        <w:t xml:space="preserve">;i++) { db.counter2.insert({"foo": </w:t>
+        <w:t xml:space="preserve">;i++) { </w:t>
+      </w:r>
+      <w:proofErr w:type="spellStart"/>
+      <w:r>
+        <w:rPr>
+          <w:rFonts w:ascii="Microsoft Sans Serif" w:hAnsi="Microsoft Sans Serif" w:cs="Microsoft Sans Serif"/>
+          <w:sz w:val="20"/>
+        </w:rPr>
+        <w:t>db.</w:t>
+      </w:r>
+      <w:r>
+        <w:rPr>
+          <w:rFonts w:ascii="Microsoft Sans Serif" w:hAnsi="Microsoft Sans Serif" w:cs="Microsoft Sans Serif"/>
+          <w:sz w:val="20"/>
+        </w:rPr>
+        <w:t>foo</w:t>
+      </w:r>
+      <w:r>
+        <w:rPr>
+          <w:rFonts w:ascii="Microsoft Sans Serif" w:hAnsi="Microsoft Sans Serif" w:cs="Microsoft Sans Serif"/>
+          <w:sz w:val="20"/>
+        </w:rPr>
+        <w:t>.insert</w:t>
+      </w:r>
+      <w:proofErr w:type="spellEnd"/>
+      <w:r>
+        <w:rPr>
+          <w:rFonts w:ascii="Microsoft Sans Serif" w:hAnsi="Microsoft Sans Serif" w:cs="Microsoft Sans Serif"/>
+          <w:sz w:val="20"/>
+        </w:rPr>
+        <w:t>({"</w:t>
+      </w:r>
+      <w:r>
+        <w:rPr>
+          <w:rFonts w:ascii="Microsoft Sans Serif" w:hAnsi="Microsoft Sans Serif" w:cs="Microsoft Sans Serif"/>
+          <w:sz w:val="20"/>
+        </w:rPr>
+        <w:t>bar</w:t>
+      </w:r>
+      <w:r>
+        <w:rPr>
+          <w:rFonts w:ascii="Microsoft Sans Serif" w:hAnsi="Microsoft Sans Serif" w:cs="Microsoft Sans Serif"/>
+          <w:sz w:val="20"/>
+        </w:rPr>
+        <w:t xml:space="preserve">": </w:t>
       </w:r>
       <w:proofErr w:type="spellStart"/>
       <w:r>
@@ -806,55 +939,6 @@
           <w:sz w:val="20"/>
         </w:rPr>
       </w:pPr>
-      <w:proofErr w:type="gramStart"/>
-      <w:r>
-        <w:rPr>
-          <w:rFonts w:ascii="Microsoft Sans Serif" w:hAnsi="Microsoft Sans Serif" w:cs="Microsoft Sans Serif"/>
-          <w:sz w:val="20"/>
-        </w:rPr>
-        <w:t>db.counter2.count</w:t>
-      </w:r>
-      <w:proofErr w:type="gramEnd"/>
-      <w:r>
-        <w:rPr>
-          <w:rFonts w:ascii="Microsoft Sans Serif" w:hAnsi="Microsoft Sans Serif" w:cs="Microsoft Sans Serif"/>
-          <w:sz w:val="20"/>
-        </w:rPr>
-        <w:t>()</w:t>
-      </w:r>
-    </w:p>
-    <w:p>
-      <w:pPr>
-        <w:pStyle w:val="ListParagraph"/>
-        <w:ind w:left="360"/>
-        <w:rPr>
-          <w:rFonts w:ascii="Microsoft Sans Serif" w:hAnsi="Microsoft Sans Serif" w:cs="Microsoft Sans Serif"/>
-          <w:sz w:val="20"/>
-        </w:rPr>
-      </w:pPr>
-    </w:p>
-    <w:p>
-      <w:pPr>
-        <w:ind w:left="720"/>
-        <w:rPr>
-          <w:rFonts w:ascii="Microsoft Sans Serif" w:hAnsi="Microsoft Sans Serif" w:cs="Microsoft Sans Serif"/>
-          <w:sz w:val="20"/>
-        </w:rPr>
-      </w:pPr>
-      <w:r>
-        <w:rPr>
-          <w:rFonts w:ascii="Microsoft Sans Serif" w:hAnsi="Microsoft Sans Serif" w:cs="Microsoft Sans Serif"/>
-          <w:sz w:val="20"/>
-        </w:rPr>
-        <w:t>db.</w:t>
-      </w:r>
-      <w:r>
-        <w:rPr>
-          <w:rFonts w:ascii="Microsoft Sans Serif" w:hAnsi="Microsoft Sans Serif" w:cs="Microsoft Sans Serif"/>
-          <w:sz w:val="20"/>
-        </w:rPr>
-        <w:t xml:space="preserve"> </w:t>
-      </w:r>
       <w:proofErr w:type="spellStart"/>
       <w:proofErr w:type="gramStart"/>
       <w:r>
@@ -862,14 +946,21 @@
           <w:rFonts w:ascii="Microsoft Sans Serif" w:hAnsi="Microsoft Sans Serif" w:cs="Microsoft Sans Serif"/>
           <w:sz w:val="20"/>
         </w:rPr>
-        <w:t>counter</w:t>
-      </w:r>
-      <w:r>
-        <w:rPr>
-          <w:rFonts w:ascii="Microsoft Sans Serif" w:hAnsi="Microsoft Sans Serif" w:cs="Microsoft Sans Serif"/>
-          <w:sz w:val="20"/>
-        </w:rPr>
-        <w:t>.find</w:t>
+        <w:t>db.</w:t>
+      </w:r>
+      <w:r>
+        <w:rPr>
+          <w:rFonts w:ascii="Microsoft Sans Serif" w:hAnsi="Microsoft Sans Serif" w:cs="Microsoft Sans Serif"/>
+          <w:sz w:val="20"/>
+        </w:rPr>
+        <w:t>foo</w:t>
+      </w:r>
+      <w:r>
+        <w:rPr>
+          <w:rFonts w:ascii="Microsoft Sans Serif" w:hAnsi="Microsoft Sans Serif" w:cs="Microsoft Sans Serif"/>
+          <w:sz w:val="20"/>
+        </w:rPr>
+        <w:t>.count</w:t>
       </w:r>
       <w:proofErr w:type="spellEnd"/>
       <w:proofErr w:type="gramEnd"/>
@@ -878,39 +969,27 @@
           <w:rFonts w:ascii="Microsoft Sans Serif" w:hAnsi="Microsoft Sans Serif" w:cs="Microsoft Sans Serif"/>
           <w:sz w:val="20"/>
         </w:rPr>
-        <w:t>().explain("</w:t>
-      </w:r>
-      <w:proofErr w:type="spellStart"/>
-      <w:r>
-        <w:rPr>
-          <w:rFonts w:ascii="Microsoft Sans Serif" w:hAnsi="Microsoft Sans Serif" w:cs="Microsoft Sans Serif"/>
-          <w:sz w:val="20"/>
-        </w:rPr>
-        <w:t>executionStats</w:t>
-      </w:r>
-      <w:proofErr w:type="spellEnd"/>
-      <w:r>
-        <w:rPr>
-          <w:rFonts w:ascii="Microsoft Sans Serif" w:hAnsi="Microsoft Sans Serif" w:cs="Microsoft Sans Serif"/>
-          <w:sz w:val="20"/>
-        </w:rPr>
-        <w:t>")</w:t>
-      </w:r>
-      <w:r>
-        <w:rPr>
-          <w:rFonts w:ascii="Microsoft Sans Serif" w:hAnsi="Microsoft Sans Serif" w:cs="Microsoft Sans Serif"/>
-          <w:sz w:val="20"/>
-        </w:rPr>
-        <w:br/>
-      </w:r>
-      <w:r>
-        <w:rPr>
-          <w:rFonts w:ascii="Microsoft Sans Serif" w:hAnsi="Microsoft Sans Serif" w:cs="Microsoft Sans Serif"/>
-          <w:sz w:val="20"/>
-        </w:rPr>
-        <w:br/>
-      </w:r>
-      <w:proofErr w:type="spellStart"/>
+        <w:t>()</w:t>
+      </w:r>
+    </w:p>
+    <w:p>
+      <w:pPr>
+        <w:pStyle w:val="ListParagraph"/>
+        <w:ind w:left="360"/>
+        <w:rPr>
+          <w:rFonts w:ascii="Microsoft Sans Serif" w:hAnsi="Microsoft Sans Serif" w:cs="Microsoft Sans Serif"/>
+          <w:sz w:val="20"/>
+        </w:rPr>
+      </w:pPr>
+    </w:p>
+    <w:p>
+      <w:pPr>
+        <w:ind w:left="720"/>
+        <w:rPr>
+          <w:rFonts w:ascii="Microsoft Sans Serif" w:hAnsi="Microsoft Sans Serif" w:cs="Microsoft Sans Serif"/>
+          <w:sz w:val="20"/>
+        </w:rPr>
+      </w:pPr>
       <w:r>
         <w:rPr>
           <w:rFonts w:ascii="Microsoft Sans Serif" w:hAnsi="Microsoft Sans Serif" w:cs="Microsoft Sans Serif"/>
@@ -923,46 +1002,8 @@
           <w:rFonts w:ascii="Microsoft Sans Serif" w:hAnsi="Microsoft Sans Serif" w:cs="Microsoft Sans Serif"/>
           <w:sz w:val="20"/>
         </w:rPr>
-        <w:t>counter</w:t>
-      </w:r>
-      <w:r>
-        <w:rPr>
-          <w:rFonts w:ascii="Microsoft Sans Serif" w:hAnsi="Microsoft Sans Serif" w:cs="Microsoft Sans Serif"/>
-          <w:sz w:val="20"/>
-        </w:rPr>
-        <w:t>.createIndex</w:t>
-      </w:r>
-      <w:proofErr w:type="spellEnd"/>
-      <w:r>
-        <w:rPr>
-          <w:rFonts w:ascii="Microsoft Sans Serif" w:hAnsi="Microsoft Sans Serif" w:cs="Microsoft Sans Serif"/>
-          <w:sz w:val="20"/>
-        </w:rPr>
-        <w:t>( { "</w:t>
-      </w:r>
-      <w:r>
-        <w:rPr>
-          <w:rFonts w:ascii="Microsoft Sans Serif" w:hAnsi="Microsoft Sans Serif" w:cs="Microsoft Sans Serif"/>
-          <w:sz w:val="20"/>
-        </w:rPr>
-        <w:t>foo</w:t>
-      </w:r>
-      <w:r>
-        <w:rPr>
-          <w:rFonts w:ascii="Microsoft Sans Serif" w:hAnsi="Microsoft Sans Serif" w:cs="Microsoft Sans Serif"/>
-          <w:sz w:val="20"/>
-        </w:rPr>
-        <w:t>" : 1 } ) // create indexes</w:t>
-      </w:r>
-    </w:p>
-    <w:p>
-      <w:pPr>
-        <w:ind w:left="720"/>
-        <w:rPr>
-          <w:rFonts w:ascii="Microsoft Sans Serif" w:hAnsi="Microsoft Sans Serif" w:cs="Microsoft Sans Serif"/>
-          <w:sz w:val="20"/>
-        </w:rPr>
-      </w:pPr>
+        <w:t xml:space="preserve"> </w:t>
+      </w:r>
       <w:proofErr w:type="spellStart"/>
       <w:proofErr w:type="gramStart"/>
       <w:r>
@@ -970,6 +1011,60 @@
           <w:rFonts w:ascii="Microsoft Sans Serif" w:hAnsi="Microsoft Sans Serif" w:cs="Microsoft Sans Serif"/>
           <w:sz w:val="20"/>
         </w:rPr>
+        <w:t>foo</w:t>
+      </w:r>
+      <w:r>
+        <w:rPr>
+          <w:rFonts w:ascii="Microsoft Sans Serif" w:hAnsi="Microsoft Sans Serif" w:cs="Microsoft Sans Serif"/>
+          <w:sz w:val="20"/>
+        </w:rPr>
+        <w:t>.find</w:t>
+      </w:r>
+      <w:proofErr w:type="spellEnd"/>
+      <w:proofErr w:type="gramEnd"/>
+      <w:r>
+        <w:rPr>
+          <w:rFonts w:ascii="Microsoft Sans Serif" w:hAnsi="Microsoft Sans Serif" w:cs="Microsoft Sans Serif"/>
+          <w:sz w:val="20"/>
+        </w:rPr>
+        <w:t>().explain("</w:t>
+      </w:r>
+      <w:proofErr w:type="spellStart"/>
+      <w:r>
+        <w:rPr>
+          <w:rFonts w:ascii="Microsoft Sans Serif" w:hAnsi="Microsoft Sans Serif" w:cs="Microsoft Sans Serif"/>
+          <w:sz w:val="20"/>
+        </w:rPr>
+        <w:t>executionStats</w:t>
+      </w:r>
+      <w:proofErr w:type="spellEnd"/>
+      <w:r>
+        <w:rPr>
+          <w:rFonts w:ascii="Microsoft Sans Serif" w:hAnsi="Microsoft Sans Serif" w:cs="Microsoft Sans Serif"/>
+          <w:sz w:val="20"/>
+        </w:rPr>
+        <w:t>")</w:t>
+      </w:r>
+      <w:r>
+        <w:rPr>
+          <w:rFonts w:ascii="Microsoft Sans Serif" w:hAnsi="Microsoft Sans Serif" w:cs="Microsoft Sans Serif"/>
+          <w:sz w:val="20"/>
+        </w:rPr>
+        <w:br/>
+      </w:r>
+      <w:r>
+        <w:rPr>
+          <w:rFonts w:ascii="Microsoft Sans Serif" w:hAnsi="Microsoft Sans Serif" w:cs="Microsoft Sans Serif"/>
+          <w:sz w:val="20"/>
+        </w:rPr>
+        <w:br/>
+      </w:r>
+      <w:proofErr w:type="spellStart"/>
+      <w:r>
+        <w:rPr>
+          <w:rFonts w:ascii="Microsoft Sans Serif" w:hAnsi="Microsoft Sans Serif" w:cs="Microsoft Sans Serif"/>
+          <w:sz w:val="20"/>
+        </w:rPr>
         <w:t>db.</w:t>
       </w:r>
       <w:r>
@@ -977,6 +1072,60 @@
           <w:rFonts w:ascii="Microsoft Sans Serif" w:hAnsi="Microsoft Sans Serif" w:cs="Microsoft Sans Serif"/>
           <w:sz w:val="20"/>
         </w:rPr>
+        <w:t>foo</w:t>
+      </w:r>
+      <w:r>
+        <w:rPr>
+          <w:rFonts w:ascii="Microsoft Sans Serif" w:hAnsi="Microsoft Sans Serif" w:cs="Microsoft Sans Serif"/>
+          <w:sz w:val="20"/>
+        </w:rPr>
+        <w:t>.createIndex</w:t>
+      </w:r>
+      <w:proofErr w:type="spellEnd"/>
+      <w:r>
+        <w:rPr>
+          <w:rFonts w:ascii="Microsoft Sans Serif" w:hAnsi="Microsoft Sans Serif" w:cs="Microsoft Sans Serif"/>
+          <w:sz w:val="20"/>
+        </w:rPr>
+        <w:t>( { "</w:t>
+      </w:r>
+      <w:r>
+        <w:rPr>
+          <w:rFonts w:ascii="Microsoft Sans Serif" w:hAnsi="Microsoft Sans Serif" w:cs="Microsoft Sans Serif"/>
+          <w:sz w:val="20"/>
+        </w:rPr>
+        <w:t>foo</w:t>
+      </w:r>
+      <w:r>
+        <w:rPr>
+          <w:rFonts w:ascii="Microsoft Sans Serif" w:hAnsi="Microsoft Sans Serif" w:cs="Microsoft Sans Serif"/>
+          <w:sz w:val="20"/>
+        </w:rPr>
+        <w:t>" : 1 } ) // create indexes</w:t>
+      </w:r>
+    </w:p>
+    <w:p>
+      <w:pPr>
+        <w:ind w:left="720"/>
+        <w:rPr>
+          <w:rFonts w:ascii="Microsoft Sans Serif" w:hAnsi="Microsoft Sans Serif" w:cs="Microsoft Sans Serif"/>
+          <w:sz w:val="20"/>
+        </w:rPr>
+      </w:pPr>
+      <w:proofErr w:type="spellStart"/>
+      <w:proofErr w:type="gramStart"/>
+      <w:r>
+        <w:rPr>
+          <w:rFonts w:ascii="Microsoft Sans Serif" w:hAnsi="Microsoft Sans Serif" w:cs="Microsoft Sans Serif"/>
+          <w:sz w:val="20"/>
+        </w:rPr>
+        <w:t>db.</w:t>
+      </w:r>
+      <w:r>
+        <w:rPr>
+          <w:rFonts w:ascii="Microsoft Sans Serif" w:hAnsi="Microsoft Sans Serif" w:cs="Microsoft Sans Serif"/>
+          <w:sz w:val="20"/>
+        </w:rPr>
         <w:t>counter</w:t>
       </w:r>
       <w:proofErr w:type="gramEnd"/>
@@ -1023,6 +1172,7 @@
         <w:rPr>
           <w:rStyle w:val="Heading1Char"/>
         </w:rPr>
+        <w:lastRenderedPageBreak/>
         <w:t>Demo</w:t>
       </w:r>
       <w:r>
@@ -1106,295 +1256,61 @@
         <w:t>Do</w:t>
       </w:r>
       <w:r>
-        <w:t xml:space="preserve"> some basic querying against the movies </w:t>
-      </w:r>
-      <w:proofErr w:type="gramStart"/>
-      <w:r>
-        <w:t>database:</w:t>
-      </w:r>
-      <w:proofErr w:type="gramEnd"/>
-    </w:p>
-    <w:p>
-      <w:pPr>
-        <w:pStyle w:val="ListParagraph"/>
-        <w:numPr>
-          <w:ilvl w:val="1"/>
+        <w:t xml:space="preserve"> some basic querying against the movies database</w:t>
+      </w:r>
+      <w:r>
+        <w:t xml:space="preserve"> or add stuff.</w:t>
+      </w:r>
+    </w:p>
+    <w:p>
+      <w:pPr>
+        <w:rPr>
+          <w:rStyle w:val="Heading1Char"/>
+          <w:rFonts w:asciiTheme="minorHAnsi" w:eastAsiaTheme="minorHAnsi" w:hAnsiTheme="minorHAnsi" w:cstheme="minorBidi"/>
+          <w:color w:val="auto"/>
+          <w:sz w:val="22"/>
+          <w:szCs w:val="22"/>
+        </w:rPr>
+      </w:pPr>
+    </w:p>
+    <w:p>
+      <w:r>
+        <w:rPr>
+          <w:rStyle w:val="Heading1Char"/>
+        </w:rPr>
+        <w:t>Demo</w:t>
+      </w:r>
+      <w:r>
+        <w:rPr>
+          <w:rStyle w:val="Heading1Char"/>
+        </w:rPr>
+        <w:t xml:space="preserve"> 5</w:t>
+      </w:r>
+      <w:r>
+        <w:rPr>
+          <w:rStyle w:val="Heading1Char"/>
+        </w:rPr>
+        <w:t xml:space="preserve">: </w:t>
+      </w:r>
+      <w:r>
+        <w:rPr>
+          <w:rStyle w:val="Heading1Char"/>
+        </w:rPr>
+        <w:t>Neo4J</w:t>
+      </w:r>
+    </w:p>
+    <w:p>
+      <w:pPr>
+        <w:pStyle w:val="ListParagraph"/>
+        <w:numPr>
+          <w:ilvl w:val="0"/>
           <w:numId w:val="6"/>
         </w:numPr>
-        <w:ind w:left="720"/>
-      </w:pPr>
-      <w:r>
-        <w:rPr>
-          <w:rFonts w:ascii="Lucida Console" w:hAnsi="Lucida Console"/>
-        </w:rPr>
-        <w:t>GET /</w:t>
-      </w:r>
-      <w:proofErr w:type="spellStart"/>
-      <w:r>
-        <w:rPr>
-          <w:rFonts w:ascii="Lucida Console" w:hAnsi="Lucida Console"/>
-        </w:rPr>
-        <w:t>imdb</w:t>
-      </w:r>
-      <w:proofErr w:type="spellEnd"/>
-      <w:r>
-        <w:rPr>
-          <w:rFonts w:ascii="Lucida Console" w:hAnsi="Lucida Console"/>
-        </w:rPr>
-        <w:t>/movies/_search</w:t>
-      </w:r>
-    </w:p>
-    <w:p>
-      <w:pPr>
-        <w:pStyle w:val="ListParagraph"/>
-        <w:numPr>
-          <w:ilvl w:val="2"/>
-          <w:numId w:val="6"/>
-        </w:numPr>
-        <w:ind w:left="1440"/>
-      </w:pPr>
-      <w:r>
-        <w:rPr>
-          <w:rFonts w:ascii="Lucida Console" w:hAnsi="Lucida Console"/>
-        </w:rPr>
-        <w:lastRenderedPageBreak/>
-        <w:t>Explain the results you are seeing</w:t>
-      </w:r>
-    </w:p>
-    <w:p>
-      <w:pPr>
-        <w:pStyle w:val="ListParagraph"/>
-        <w:numPr>
-          <w:ilvl w:val="1"/>
-          <w:numId w:val="6"/>
-        </w:numPr>
-        <w:ind w:left="720"/>
-      </w:pPr>
-      <w:r>
-        <w:t>GET /</w:t>
-      </w:r>
-      <w:proofErr w:type="spellStart"/>
-      <w:r>
-        <w:t>imdb</w:t>
-      </w:r>
-      <w:proofErr w:type="spellEnd"/>
-      <w:r>
-        <w:t>/movies/4</w:t>
-      </w:r>
-    </w:p>
-    <w:p>
-      <w:pPr>
-        <w:pStyle w:val="ListParagraph"/>
-        <w:numPr>
-          <w:ilvl w:val="1"/>
-          <w:numId w:val="6"/>
-        </w:numPr>
-        <w:ind w:left="720"/>
-      </w:pPr>
-      <w:r>
-        <w:t xml:space="preserve">Query string query: </w:t>
-      </w:r>
-    </w:p>
-    <w:p>
-      <w:pPr>
-        <w:ind w:left="720"/>
-      </w:pPr>
-      <w:r>
-        <w:t>POST _search</w:t>
-      </w:r>
-      <w:r>
-        <w:br/>
-        <w:t>{</w:t>
-      </w:r>
-      <w:r>
-        <w:br/>
-        <w:t>"query": {</w:t>
-      </w:r>
-      <w:r>
-        <w:br/>
-        <w:t xml:space="preserve">             "</w:t>
-      </w:r>
-      <w:proofErr w:type="spellStart"/>
-      <w:r>
-        <w:t>query_string</w:t>
-      </w:r>
-      <w:proofErr w:type="spellEnd"/>
-      <w:r>
-        <w:t>": {</w:t>
-      </w:r>
-      <w:r>
-        <w:br/>
-      </w:r>
-      <w:r>
-        <w:t xml:space="preserve">      "query": "</w:t>
-      </w:r>
-      <w:proofErr w:type="spellStart"/>
-      <w:r>
-        <w:t>keanu</w:t>
-      </w:r>
-      <w:proofErr w:type="spellEnd"/>
-      <w:r>
-        <w:t>"</w:t>
-      </w:r>
+      </w:pPr>
       <w:bookmarkStart w:id="0" w:name="_GoBack"/>
       <w:bookmarkEnd w:id="0"/>
       <w:r>
-        <w:br/>
-      </w:r>
-      <w:r>
-        <w:t xml:space="preserve">      </w:t>
-      </w:r>
-      <w:proofErr w:type="gramStart"/>
-      <w:r>
-        <w:t xml:space="preserve">  }</w:t>
-      </w:r>
-      <w:proofErr w:type="gramEnd"/>
-      <w:r>
-        <w:br/>
-      </w:r>
-      <w:r>
-        <w:t xml:space="preserve">    }</w:t>
-      </w:r>
-      <w:r>
-        <w:br/>
-      </w:r>
-      <w:r>
-        <w:t>}</w:t>
-      </w:r>
-    </w:p>
-    <w:p>
-      <w:r>
-        <w:t>This will find all Keanu's in in the database on any field. Things to note:</w:t>
-      </w:r>
-    </w:p>
-    <w:p>
-      <w:r>
-        <w:t>- Notice, it's a POST not a GET because we have a body</w:t>
-      </w:r>
-      <w:r>
-        <w:br/>
-      </w:r>
-      <w:r>
-        <w:t>- Not case sensitive</w:t>
-      </w:r>
-      <w:r>
-        <w:br/>
-      </w:r>
-      <w:r>
-        <w:t>- Could have done POST</w:t>
-      </w:r>
-    </w:p>
-    <w:p>
-      <w:r>
-        <w:t>The following query is by field</w:t>
-      </w:r>
-    </w:p>
-    <w:p>
-      <w:r>
-        <w:t>{</w:t>
-      </w:r>
-      <w:r>
-        <w:br/>
-        <w:t xml:space="preserve">    "query": {</w:t>
-      </w:r>
-      <w:r>
-        <w:br/>
-        <w:t xml:space="preserve">        "</w:t>
-      </w:r>
-      <w:proofErr w:type="spellStart"/>
-      <w:r>
-        <w:t>query_string</w:t>
-      </w:r>
-      <w:proofErr w:type="spellEnd"/>
-      <w:r>
-        <w:t>": {</w:t>
-      </w:r>
-      <w:r>
-        <w:br/>
-        <w:t xml:space="preserve">            "query": "ford",</w:t>
-      </w:r>
-      <w:r>
-        <w:br/>
-        <w:t xml:space="preserve">            "fields": ["title"]</w:t>
-      </w:r>
-      <w:r>
-        <w:br/>
-        <w:t xml:space="preserve">      </w:t>
-      </w:r>
-      <w:proofErr w:type="gramStart"/>
-      <w:r>
-        <w:t xml:space="preserve">  }</w:t>
-      </w:r>
-      <w:proofErr w:type="gramEnd"/>
-      <w:r>
-        <w:br/>
-        <w:t xml:space="preserve">    }</w:t>
-      </w:r>
-      <w:r>
-        <w:br/>
-        <w:t>}</w:t>
-      </w:r>
-    </w:p>
-    <w:p>
-      <w:r>
-        <w:t>Notes:</w:t>
-      </w:r>
-      <w:r>
-        <w:br/>
-        <w:t>- "fields" is case-sensitive</w:t>
-      </w:r>
-      <w:r>
-        <w:br/>
-        <w:t>- To search in multiple fields, just keep adding elements to the array e.g. "fields</w:t>
-      </w:r>
-      <w:proofErr w:type="gramStart"/>
-      <w:r>
-        <w:t>" :</w:t>
-      </w:r>
-      <w:proofErr w:type="gramEnd"/>
-      <w:r>
-        <w:t xml:space="preserve"> ["</w:t>
-      </w:r>
-      <w:proofErr w:type="spellStart"/>
-      <w:r>
-        <w:t>title","Director</w:t>
-      </w:r>
-      <w:proofErr w:type="spellEnd"/>
-      <w:r>
-        <w:t>"]</w:t>
-      </w:r>
-    </w:p>
-    <w:p>
-      <w:pPr>
-        <w:rPr>
-          <w:rStyle w:val="Heading1Char"/>
-        </w:rPr>
-      </w:pPr>
-    </w:p>
-    <w:p>
-      <w:r>
-        <w:rPr>
-          <w:rStyle w:val="Heading1Char"/>
-        </w:rPr>
-        <w:t>Demo</w:t>
-      </w:r>
-      <w:r>
-        <w:rPr>
-          <w:rStyle w:val="Heading1Char"/>
-        </w:rPr>
-        <w:t xml:space="preserve"> 5</w:t>
-      </w:r>
-      <w:r>
-        <w:rPr>
-          <w:rStyle w:val="Heading1Char"/>
-        </w:rPr>
-        <w:t xml:space="preserve">: </w:t>
-      </w:r>
-      <w:r>
-        <w:rPr>
-          <w:rStyle w:val="Heading1Char"/>
-        </w:rPr>
-        <w:t>Neo4J</w:t>
+        <w:t>Spin up Neo4J community edition and connect to movie database</w:t>
       </w:r>
     </w:p>
     <w:p>
@@ -1406,7 +1322,10 @@
         </w:numPr>
       </w:pPr>
       <w:r>
-        <w:t>Spin up Neo4J community edition and connect to movie database</w:t>
+        <w:t>Just</w:t>
+      </w:r>
+      <w:r>
+        <w:t xml:space="preserve"> mess around and show the tags, then some bookmarked queries, understanding the results, etc.</w:t>
       </w:r>
     </w:p>
     <w:p>
@@ -1418,21 +1337,6 @@
         </w:numPr>
       </w:pPr>
       <w:r>
-        <w:t>Just</w:t>
-      </w:r>
-      <w:r>
-        <w:t xml:space="preserve"> mess around and show the tags, then some bookmarked queries, understanding the results, etc.</w:t>
-      </w:r>
-    </w:p>
-    <w:p>
-      <w:pPr>
-        <w:pStyle w:val="ListParagraph"/>
-        <w:numPr>
-          <w:ilvl w:val="0"/>
-          <w:numId w:val="6"/>
-        </w:numPr>
-      </w:pPr>
-      <w:r>
         <w:t xml:space="preserve">Then navigate to </w:t>
       </w:r>
       <w:proofErr w:type="spellStart"/>
@@ -1444,10 +1348,8 @@
         <w:t xml:space="preserve"> out there</w:t>
       </w:r>
       <w:r>
-        <w:t xml:space="preserve"> (Game of Throne, Star Wars). Need to figure out how to clone to desktop and work interactively or with their dataset</w:t>
-      </w:r>
-    </w:p>
-    <w:p>
+        <w:t xml:space="preserve"> (Game of Throne, Star Wars</w:t>
+      </w:r>
       <w:r>
         <w:rPr>
           <w:b/>
@@ -1482,8 +1384,28 @@
         <w:rPr>
           <w:rStyle w:val="Heading1Char"/>
         </w:rPr>
-        <w:t>Apache Cassandra</w:t>
-      </w:r>
+        <w:t xml:space="preserve">Apache </w:t>
+      </w:r>
+      <w:proofErr w:type="spellStart"/>
+      <w:r>
+        <w:rPr>
+          <w:rStyle w:val="Heading1Char"/>
+        </w:rPr>
+        <w:t>Ca</w:t>
+      </w:r>
+      <w:r>
+        <w:rPr>
+          <w:rStyle w:val="Heading1Char"/>
+        </w:rPr>
+        <w:t>q</w:t>
+      </w:r>
+      <w:r>
+        <w:rPr>
+          <w:rStyle w:val="Heading1Char"/>
+        </w:rPr>
+        <w:t>ssandra</w:t>
+      </w:r>
+      <w:proofErr w:type="spellEnd"/>
     </w:p>
     <w:p>
       <w:pPr>
@@ -1500,7 +1422,6 @@
         <w:rPr>
           <w:color w:val="FF0000"/>
         </w:rPr>
-        <w:lastRenderedPageBreak/>
         <w:t xml:space="preserve">MAKE SURE: </w:t>
       </w:r>
       <w:r>
@@ -1629,7 +1550,7 @@
         <w:rFonts w:ascii="Symbol" w:hAnsi="Symbol" w:hint="default"/>
       </w:rPr>
     </w:lvl>
-    <w:lvl w:ilvl="1" w:tplc="04090003" w:tentative="1">
+    <w:lvl w:ilvl="1" w:tplc="04090003">
       <w:start w:val="1"/>
       <w:numFmt w:val="bullet"/>
       <w:lvlText w:val="o"/>

</xml_diff>